<commit_message>
Recompiled war on war
</commit_message>
<xml_diff>
--- a/war-on-war/war-on-war-4.docx
+++ b/war-on-war/war-on-war-4.docx
@@ -41,7 +41,7 @@
         <w:pStyle w:val="Date"/>
       </w:pPr>
       <w:r>
-        <w:t xml:space="preserve">2024-02-28</w:t>
+        <w:t xml:space="preserve">2024-03-23</w:t>
       </w:r>
     </w:p>
     <w:p>
@@ -2390,7 +2390,7 @@
         <w:t xml:space="preserve"> </w:t>
       </w:r>
       <w:r>
-        <w:t xml:space="preserve">That means Chooser will on average get a return of 127. Since 127 &gt; 42, on average if Chooser follows Gallow’s theorythey will get a better return than if they follow EDT. So if WAR arguments work, they show that EDT should be rejected since it does worse than Gallow’s theory in cases like</w:t>
+        <w:t xml:space="preserve">That means Chooser will on average get a return of 127. Since 127 &gt; 42, on average if Chooser follows Gallow’s theory they will get a better return than if they follow EDT. So if WAR arguments work, they show that EDT should be rejected since it does worse than Gallow’s theory in cases like</w:t>
       </w:r>
       <w:r>
         <w:t xml:space="preserve"> </w:t>
@@ -3148,7 +3148,7 @@
         <w:t xml:space="preserve"> </w:t>
       </w:r>
       <w:r>
-        <w:t xml:space="preserve">“The Causal Decision Theorist’s Gudie to Managing the News.”</w:t>
+        <w:t xml:space="preserve">“The Causal Decision Theorist’s Guide to Managing the News.”</w:t>
       </w:r>
       <w:r>
         <w:t xml:space="preserve"> </w:t>
@@ -3850,7 +3850,7 @@
         <w:t xml:space="preserve"> </w:t>
       </w:r>
       <w:r>
-        <w:t xml:space="preserve">has another case where EDT does worse than some versions of CDT. I think his case successfully shows that WAR arguments are no good, but not everyone is convinced, and one aim of this paper is to develop an anti-WAR argument that uses slightly fewer assumptions than Wells does. I’ll come back to Wells’s case in</w:t>
+        <w:t xml:space="preserve">has another case where EDT does worse than some versions of CDT. I think his case successfully shows that WAR arguments are no good, but not everyone is convinced. I’ll come back to Wells’s case in</w:t>
       </w:r>
       <w:r>
         <w:t xml:space="preserve"> </w:t>

</xml_diff>